<commit_message>
Add: Array Conents - summary for array - create dynamic array class - create circular array class
</commit_message>
<xml_diff>
--- a/자료구조_정리.docx
+++ b/자료구조_정리.docx
@@ -15,7 +15,15 @@
         <w:t>데이터를</w:t>
       </w:r>
       <w:r>
-        <w:t xml:space="preserve"> 효율적으로 엑세스하고 조작할 수 있도록 데이터의 구조를 만들어 데이터를 저장하고 관리하는 것</w:t>
+        <w:t xml:space="preserve"> 효율적으로 </w:t>
+      </w:r>
+      <w:proofErr w:type="spellStart"/>
+      <w:r>
+        <w:t>엑세스하고</w:t>
+      </w:r>
+      <w:proofErr w:type="spellEnd"/>
+      <w:r>
+        <w:t xml:space="preserve"> 조작할 수 있도록 데이터의 구조를 만들어 데이터를 저장하고 관리하는 것</w:t>
       </w:r>
     </w:p>
     <w:p/>
@@ -74,77 +82,750 @@
         <w:t>자료구조</w:t>
       </w:r>
       <w:r>
-        <w:t xml:space="preserve"> ex. 배열, 연</w:t>
+        <w:t xml:space="preserve"> ex. 배열, 연결 리스트</w:t>
+      </w:r>
+    </w:p>
+    <w:p>
+      <w:r>
+        <w:rPr>
+          <w:rFonts w:hint="eastAsia"/>
+        </w:rPr>
+        <w:t>추상적</w:t>
+      </w:r>
+      <w:r>
+        <w:t xml:space="preserve"> 자료형 ex. 스택</w:t>
+      </w:r>
+    </w:p>
+    <w:p/>
+    <w:p/>
+    <w:p>
+      <w:r>
+        <w:rPr>
+          <w:rFonts w:hint="eastAsia"/>
+        </w:rPr>
+        <w:t>자료구조의</w:t>
+      </w:r>
+      <w:r>
+        <w:t xml:space="preserve"> 종류</w:t>
+      </w:r>
+    </w:p>
+    <w:p>
+      <w:r>
+        <w:t>1. 단순구조: 기본적인 데이터 타입</w:t>
+      </w:r>
+    </w:p>
+    <w:p>
+      <w:r>
+        <w:t>ex. 정수, 실수, 문자, 불린</w:t>
+      </w:r>
+    </w:p>
+    <w:p>
+      <w:r>
+        <w:t>2. 선형구조: 선형적으로 연결되어 있는 구조. 앞 자료와 뒤 자료가 1 대 1</w:t>
+      </w:r>
+    </w:p>
+    <w:p>
+      <w:r>
+        <w:t>ex. 배열, 연결 리스트, 스택, 큐</w:t>
+      </w:r>
+    </w:p>
+    <w:p>
+      <w:r>
+        <w:t>3. 비선형구조: 자료 간 관계가 1 대 다, 다 대 다 구조로 계층구조 혹은 네트워크 망 구조</w:t>
+      </w:r>
+    </w:p>
+    <w:p>
+      <w:r>
+        <w:t>ex. 트리, 그래프</w:t>
+      </w:r>
+    </w:p>
+    <w:p>
+      <w:r>
+        <w:t>4. 파일구조: 레코드의 집합인 파일에 대한 구조</w:t>
+      </w:r>
+    </w:p>
+    <w:p>
+      <w:r>
+        <w:t>ex. 순차파일, 색인파일, 직접파일</w:t>
+      </w:r>
+    </w:p>
+    <w:p>
+      <w:pPr>
+        <w:rPr>
+          <w:rFonts w:hint="eastAsia"/>
+        </w:rPr>
+      </w:pPr>
+    </w:p>
+    <w:p/>
+    <w:p>
+      <w:pPr>
+        <w:rPr>
+          <w:rFonts w:hint="eastAsia"/>
+        </w:rPr>
+      </w:pPr>
+    </w:p>
+    <w:p>
+      <w:pPr>
+        <w:pStyle w:val="a3"/>
+        <w:numPr>
+          <w:ilvl w:val="0"/>
+          <w:numId w:val="10"/>
+        </w:numPr>
+        <w:ind w:leftChars="0" w:left="360"/>
+      </w:pPr>
+      <w:r>
+        <w:rPr>
+          <w:rFonts w:hint="eastAsia"/>
+        </w:rPr>
+        <w:t>배열</w:t>
+      </w:r>
+    </w:p>
+    <w:p>
+      <w:pPr>
+        <w:rPr>
+          <w:rFonts w:hint="eastAsia"/>
+        </w:rPr>
+      </w:pPr>
+      <w:r>
+        <w:rPr>
+          <w:rFonts w:hint="eastAsia"/>
+        </w:rPr>
+        <w:t>연속적인 메모리 상에 동일한 데이터 타입의 요소들을 순차적으로 일렬로 저장하는 자료구</w:t>
+      </w:r>
+      <w:r>
+        <w:rPr>
+          <w:rFonts w:hint="eastAsia"/>
+        </w:rPr>
+        <w:t>조</w:t>
+      </w:r>
+    </w:p>
+    <w:p>
+      <w:r>
+        <w:rPr>
+          <w:rFonts w:hint="eastAsia"/>
+        </w:rPr>
+        <w:t>#</w:t>
+      </w:r>
+      <w:r>
+        <w:t xml:space="preserve"> C/C++</w:t>
+      </w:r>
+      <w:r>
+        <w:rPr>
+          <w:rFonts w:hint="eastAsia"/>
+        </w:rPr>
+        <w:t>에서의 배열은 연속적인 메모리 공간에 대한 주소,</w:t>
+      </w:r>
+      <w:r>
+        <w:t xml:space="preserve"> C#</w:t>
+      </w:r>
+      <w:r>
+        <w:rPr>
+          <w:rFonts w:hint="eastAsia"/>
+        </w:rPr>
+        <w:t>에서의 배열은 배열 객체</w:t>
+      </w:r>
+    </w:p>
+    <w:p/>
+    <w:p>
+      <w:pPr>
+        <w:rPr>
+          <w:rFonts w:hint="eastAsia"/>
+        </w:rPr>
+      </w:pPr>
+    </w:p>
+    <w:p>
+      <w:pPr>
+        <w:rPr>
+          <w:rFonts w:hint="eastAsia"/>
+        </w:rPr>
+      </w:pPr>
+      <w:r>
+        <w:rPr>
+          <w:rFonts w:hint="eastAsia"/>
+        </w:rPr>
+        <w:t>배열의 차원</w:t>
+      </w:r>
+      <w:r>
+        <w:t xml:space="preserve"> </w:t>
+      </w:r>
+    </w:p>
+    <w:p>
+      <w:r>
+        <w:rPr>
+          <w:rFonts w:hint="eastAsia"/>
+        </w:rPr>
+        <w:t>한 배열 요소를 선</w:t>
+      </w:r>
+      <w:r>
+        <w:rPr>
+          <w:rFonts w:hint="eastAsia"/>
+        </w:rPr>
+        <w:t>택하</w:t>
+      </w:r>
+      <w:r>
+        <w:rPr>
+          <w:rFonts w:hint="eastAsia"/>
+        </w:rPr>
+        <w:t>기 위해 사용하는 인덱스 수</w:t>
+      </w:r>
+    </w:p>
+    <w:p/>
+    <w:p>
+      <w:r>
+        <w:rPr>
+          <w:rFonts w:hint="eastAsia"/>
+        </w:rPr>
+        <w:t>가변배열</w:t>
+      </w:r>
+    </w:p>
+    <w:p>
+      <w:r>
+        <w:rPr>
+          <w:rFonts w:hint="eastAsia"/>
+        </w:rPr>
+        <w:t>배열의 배열 요소가 배열 타입인 경우 각 배열 요소는 서로 다른 차원과 크기를 가질 수 있음</w:t>
+      </w:r>
+    </w:p>
+    <w:p>
+      <w:r>
+        <w:t xml:space="preserve">ex. </w:t>
+      </w:r>
+    </w:p>
+    <w:p>
+      <w:r>
+        <w:t>A[0]</w:t>
+      </w:r>
+      <w:r>
+        <w:t xml:space="preserve"> = new Int[2]</w:t>
+      </w:r>
+    </w:p>
+    <w:p>
+      <w:r>
+        <w:t>A[1] = new Int[3]</w:t>
+      </w:r>
+    </w:p>
+    <w:p/>
+    <w:p>
+      <w:pPr>
+        <w:rPr>
+          <w:rFonts w:hint="eastAsia"/>
+        </w:rPr>
+      </w:pPr>
+    </w:p>
+    <w:p>
+      <w:r>
+        <w:rPr>
+          <w:rFonts w:hint="eastAsia"/>
+        </w:rPr>
+        <w:t>동적배열</w:t>
+      </w:r>
+    </w:p>
+    <w:p>
+      <w:r>
+        <w:rPr>
+          <w:rFonts w:hint="eastAsia"/>
+        </w:rPr>
+        <w:t>배열을 확장하거나 축소하는 기능</w:t>
+      </w:r>
+    </w:p>
+    <w:p>
+      <w:r>
+        <w:rPr>
+          <w:rFonts w:hint="eastAsia"/>
+        </w:rPr>
+        <w:t xml:space="preserve">새로운 요소가 추가될 때마다 배열의 크기를 늘려가는 방식이 있지만 </w:t>
+      </w:r>
+      <w:r>
+        <w:rPr>
+          <w:rFonts w:hint="eastAsia"/>
+        </w:rPr>
+        <w:t>O</w:t>
+      </w:r>
+      <w:r>
+        <w:t>(</w:t>
+      </w:r>
+      <w:r>
+        <w:t>n</w:t>
+      </w:r>
+      <w:r>
+        <w:t>)</w:t>
+      </w:r>
+      <w:r>
+        <w:rPr>
+          <w:rFonts w:hint="eastAsia"/>
+        </w:rPr>
+        <w:t xml:space="preserve">의 </w:t>
+      </w:r>
+      <w:r>
+        <w:rPr>
+          <w:rFonts w:hint="eastAsia"/>
+        </w:rPr>
+        <w:t>시간이 소요되어 비효율적.</w:t>
+      </w:r>
+      <w:r>
+        <w:t xml:space="preserve"> </w:t>
+      </w:r>
+      <w:r>
+        <w:rPr>
+          <w:rFonts w:hint="eastAsia"/>
+        </w:rPr>
+        <w:t>이를 보완하기 위한 것이 배열 크기의 확대(</w:t>
+      </w:r>
+      <w:r>
+        <w:t>1.5~2배)</w:t>
+      </w:r>
+      <w:r>
+        <w:t xml:space="preserve">. </w:t>
+      </w:r>
+      <w:r>
+        <w:rPr>
+          <w:rFonts w:hint="eastAsia"/>
+        </w:rPr>
+        <w:t xml:space="preserve">아무리 데이터가 많아져도 </w:t>
+      </w:r>
+      <w:r>
+        <w:t>O(1)</w:t>
+      </w:r>
+      <w:r>
+        <w:rPr>
+          <w:rFonts w:hint="eastAsia"/>
+        </w:rPr>
+        <w:t>이라는 상수시간 안에 완료됨</w:t>
+      </w:r>
+      <w:r>
+        <w:t xml:space="preserve">. </w:t>
+      </w:r>
+    </w:p>
+    <w:p>
+      <w:r>
+        <w:rPr>
+          <w:rFonts w:hint="eastAsia"/>
+        </w:rPr>
+        <w:t>#점근표기법</w:t>
+      </w:r>
+    </w:p>
+    <w:p>
+      <w:r>
+        <w:rPr>
+          <w:rFonts w:hint="eastAsia"/>
+        </w:rPr>
+        <w:t>알고리즘의 수행시간을 대략적으로 나타내는 방법</w:t>
+      </w:r>
+    </w:p>
+    <w:p>
+      <w:r>
+        <w:rPr>
+          <w:rFonts w:hint="eastAsia"/>
+        </w:rPr>
+        <w:t>O</w:t>
+      </w:r>
+      <w:r>
+        <w:t>:</w:t>
+      </w:r>
+      <w:r>
+        <w:rPr>
+          <w:rFonts w:hint="eastAsia"/>
+        </w:rPr>
+        <w:t xml:space="preserve"> 최악 </w:t>
+      </w:r>
+      <w:r>
+        <w:rPr>
+          <w:rFonts w:ascii="굴림" w:eastAsia="굴림" w:hAnsi="굴림" w:hint="eastAsia"/>
+        </w:rPr>
+        <w:t>Ω</w:t>
+      </w:r>
+      <w:r>
+        <w:rPr>
+          <w:rFonts w:hint="eastAsia"/>
+        </w:rPr>
+        <w:t>:</w:t>
+      </w:r>
+      <w:r>
+        <w:t xml:space="preserve"> </w:t>
+      </w:r>
+      <w:r>
+        <w:rPr>
+          <w:rFonts w:hint="eastAsia"/>
+        </w:rPr>
+        <w:t xml:space="preserve">최선 </w:t>
+      </w:r>
+      <w:proofErr w:type="spellStart"/>
+      <w:r>
+        <w:rPr>
+          <w:rFonts w:ascii="굴림" w:eastAsia="굴림" w:hAnsi="굴림" w:hint="eastAsia"/>
+        </w:rPr>
+        <w:t>Θ</w:t>
+      </w:r>
+      <w:proofErr w:type="spellEnd"/>
+      <w:r>
+        <w:t xml:space="preserve">: </w:t>
+      </w:r>
+      <w:r>
+        <w:rPr>
+          <w:rFonts w:hint="eastAsia"/>
+        </w:rPr>
+        <w:t>최악과 최선을 동시에</w:t>
+      </w:r>
+    </w:p>
+    <w:p/>
+    <w:p>
+      <w:r>
+        <w:rPr>
+          <w:rFonts w:hint="eastAsia"/>
+        </w:rPr>
+        <w:t>예를 들어</w:t>
+      </w:r>
+      <w:r>
+        <w:t xml:space="preserve"> </w:t>
+      </w:r>
+      <w:r>
+        <w:rPr>
+          <w:rFonts w:hint="eastAsia"/>
+        </w:rPr>
+        <w:t xml:space="preserve">데이터가 </w:t>
+      </w:r>
+      <w:r>
+        <w:t>17</w:t>
+      </w:r>
+      <w:r>
+        <w:rPr>
+          <w:rFonts w:hint="eastAsia"/>
+        </w:rPr>
+        <w:t>번째 요소 추가 시</w:t>
+      </w:r>
+      <w:r>
+        <w:rPr>
+          <w:rFonts w:hint="eastAsia"/>
+        </w:rPr>
+        <w:t>,</w:t>
+      </w:r>
+      <w:r>
+        <w:rPr>
+          <w:rFonts w:hint="eastAsia"/>
+        </w:rPr>
+        <w:t xml:space="preserve"> 배열 크기를 </w:t>
+      </w:r>
+      <w:r>
+        <w:t>32</w:t>
+      </w:r>
+      <w:r>
+        <w:rPr>
+          <w:rFonts w:hint="eastAsia"/>
+        </w:rPr>
+        <w:t xml:space="preserve">인 새 배열로 확장한 후 </w:t>
+      </w:r>
+      <w:r>
+        <w:t>16</w:t>
+      </w:r>
+      <w:r>
+        <w:rPr>
+          <w:rFonts w:hint="eastAsia"/>
+        </w:rPr>
+        <w:t>개의 기존 요소들을 복사하게 되는데</w:t>
+      </w:r>
+      <w:r>
+        <w:t xml:space="preserve">, </w:t>
+      </w:r>
+      <w:r>
+        <w:rPr>
+          <w:rFonts w:hint="eastAsia"/>
+        </w:rPr>
+        <w:t xml:space="preserve">이러한 </w:t>
+      </w:r>
+      <w:r>
+        <w:t>16</w:t>
+      </w:r>
+      <w:r>
+        <w:rPr>
+          <w:rFonts w:hint="eastAsia"/>
+        </w:rPr>
+        <w:t>개의 복사 수행 시</w:t>
+      </w:r>
+      <w:r>
+        <w:rPr>
+          <w:rFonts w:hint="eastAsia"/>
+        </w:rPr>
+        <w:t>간을</w:t>
+      </w:r>
+      <w:r>
+        <w:rPr>
+          <w:rFonts w:hint="eastAsia"/>
+        </w:rPr>
+        <w:t xml:space="preserve"> 기존 첫 요소부터 </w:t>
+      </w:r>
+      <w:r>
+        <w:rPr>
+          <w:rFonts w:hint="eastAsia"/>
+        </w:rPr>
+        <w:t>1</w:t>
+      </w:r>
+      <w:r>
+        <w:t>6</w:t>
+      </w:r>
+      <w:r>
+        <w:rPr>
+          <w:rFonts w:hint="eastAsia"/>
+        </w:rPr>
+        <w:t xml:space="preserve">번 요소까지의 수행시간에 분할하여 분산한다면 결국 수행시간은 </w:t>
+      </w:r>
+      <w:r>
+        <w:t>O(1)</w:t>
+      </w:r>
+      <w:r>
+        <w:rPr>
+          <w:rFonts w:hint="eastAsia"/>
+        </w:rPr>
+        <w:t>이 됨.</w:t>
+      </w:r>
+      <w:r>
+        <w:t xml:space="preserve"> </w:t>
+      </w:r>
+    </w:p>
+    <w:p>
+      <w:pPr>
+        <w:pStyle w:val="a3"/>
+        <w:numPr>
+          <w:ilvl w:val="0"/>
+          <w:numId w:val="12"/>
+        </w:numPr>
+        <w:ind w:leftChars="0" w:left="360"/>
+      </w:pPr>
+      <w:r>
+        <w:rPr>
+          <w:rFonts w:hint="eastAsia"/>
+        </w:rPr>
+        <w:t>분할상환분석</w:t>
+      </w:r>
+    </w:p>
+    <w:p>
+      <w:r>
+        <w:rPr>
+          <w:rFonts w:hint="eastAsia"/>
+        </w:rPr>
+        <w:t xml:space="preserve">일부 수행에서 일어나는 비싼 비용을 분할시켜 다른 일반 수행들로 분할 상환하여 비용 계산 </w:t>
+      </w:r>
+    </w:p>
+    <w:p/>
+    <w:p/>
+    <w:p>
+      <w:r>
+        <w:rPr>
+          <w:rFonts w:hint="eastAsia"/>
+        </w:rPr>
+        <w:t>원형배열(</w:t>
+      </w:r>
+      <w:proofErr w:type="spellStart"/>
+      <w:r>
+        <w:rPr>
+          <w:rFonts w:hint="eastAsia"/>
+        </w:rPr>
+        <w:t>원형버퍼</w:t>
+      </w:r>
+      <w:proofErr w:type="spellEnd"/>
+      <w:r>
+        <w:rPr>
+          <w:rFonts w:hint="eastAsia"/>
+        </w:rPr>
+        <w:t>,</w:t>
+      </w:r>
+      <w:r>
+        <w:t xml:space="preserve"> </w:t>
+      </w:r>
+      <w:proofErr w:type="spellStart"/>
+      <w:r>
+        <w:rPr>
+          <w:rFonts w:hint="eastAsia"/>
+        </w:rPr>
+        <w:t>링버퍼</w:t>
+      </w:r>
+      <w:proofErr w:type="spellEnd"/>
+      <w:r>
+        <w:rPr>
+          <w:rFonts w:hint="eastAsia"/>
+        </w:rPr>
+        <w:t>)</w:t>
+      </w:r>
+    </w:p>
+    <w:p>
+      <w:r>
+        <w:rPr>
+          <w:rFonts w:hint="eastAsia"/>
+        </w:rPr>
+        <w:t>고정된 크기의 배열을 양 끝이 연결된 것처럼 사용할 수 있게 한 자료구조.</w:t>
+      </w:r>
+      <w:r>
+        <w:t xml:space="preserve"> </w:t>
+      </w:r>
+      <w:r>
+        <w:rPr>
+          <w:rFonts w:hint="eastAsia"/>
+        </w:rPr>
+        <w:t>배열의 마지막 요소에 도착하면 다음 배열 요소는 첫번째 요소로 F</w:t>
+      </w:r>
+      <w:r>
+        <w:t xml:space="preserve">IFO </w:t>
+      </w:r>
+      <w:r>
+        <w:rPr>
+          <w:rFonts w:hint="eastAsia"/>
+        </w:rPr>
+        <w:t>방식의 큐나 데이터 스트림 버퍼 구현 시 사용</w:t>
+      </w:r>
+    </w:p>
+    <w:p/>
+    <w:p>
+      <w:pPr>
+        <w:rPr>
+          <w:rFonts w:hint="eastAsia"/>
+        </w:rPr>
+      </w:pPr>
+    </w:p>
+    <w:p>
+      <w:r>
+        <w:t>.Net</w:t>
+      </w:r>
+      <w:r>
+        <w:rPr>
+          <w:rFonts w:hint="eastAsia"/>
+        </w:rPr>
+        <w:t>의 배열 클래스</w:t>
+      </w:r>
+    </w:p>
+    <w:p>
+      <w:pPr>
+        <w:rPr>
+          <w:rFonts w:hint="eastAsia"/>
+        </w:rPr>
+      </w:pPr>
+      <w:r>
+        <w:t>1</w:t>
+      </w:r>
+      <w:r>
+        <w:rPr>
+          <w:rFonts w:hint="eastAsia"/>
+        </w:rPr>
+        <w:t xml:space="preserve">차원에서 </w:t>
+      </w:r>
+      <w:r>
+        <w:t>32</w:t>
+      </w:r>
+      <w:r>
+        <w:rPr>
+          <w:rFonts w:hint="eastAsia"/>
+        </w:rPr>
+        <w:t>차원까지 가능.</w:t>
+      </w:r>
+      <w:r>
+        <w:t xml:space="preserve"> 2GB</w:t>
+      </w:r>
+      <w:r>
+        <w:rPr>
+          <w:rFonts w:hint="eastAsia"/>
+        </w:rPr>
+        <w:t xml:space="preserve">까지 가능하지만 </w:t>
+      </w:r>
+      <w:proofErr w:type="spellStart"/>
+      <w:r>
+        <w:t>app.config</w:t>
+      </w:r>
+      <w:proofErr w:type="spellEnd"/>
+      <w:r>
+        <w:rPr>
+          <w:rFonts w:hint="eastAsia"/>
+        </w:rPr>
+        <w:t xml:space="preserve">에서 </w:t>
+      </w:r>
+      <w:proofErr w:type="spellStart"/>
+      <w:r>
+        <w:t>gcAllowVeryLargeObjects</w:t>
+      </w:r>
+      <w:proofErr w:type="spellEnd"/>
+      <w:r>
+        <w:rPr>
+          <w:rFonts w:hint="eastAsia"/>
+        </w:rPr>
+        <w:t xml:space="preserve">를 </w:t>
+      </w:r>
+      <w:r>
+        <w:t>enab</w:t>
+      </w:r>
+      <w:r>
+        <w:t>l</w:t>
       </w:r>
       <w:bookmarkStart w:id="0" w:name="_GoBack"/>
       <w:bookmarkEnd w:id="0"/>
       <w:r>
-        <w:t>결 리스트</w:t>
-      </w:r>
-    </w:p>
-    <w:p>
-      <w:r>
-        <w:rPr>
-          <w:rFonts w:hint="eastAsia"/>
-        </w:rPr>
-        <w:t>추상적</w:t>
-      </w:r>
-      <w:r>
-        <w:t xml:space="preserve"> 자료형 ex. 스택</w:t>
-      </w:r>
-    </w:p>
-    <w:p/>
-    <w:p/>
-    <w:p>
-      <w:r>
-        <w:rPr>
-          <w:rFonts w:hint="eastAsia"/>
-        </w:rPr>
-        <w:t>자료구조의</w:t>
-      </w:r>
-      <w:r>
-        <w:t xml:space="preserve"> 종류</w:t>
-      </w:r>
-    </w:p>
-    <w:p>
-      <w:r>
-        <w:t>1. 단순구조: 기본적인 데이터 타입</w:t>
-      </w:r>
-    </w:p>
-    <w:p>
-      <w:r>
-        <w:t>ex. 정수, 실수, 문자, 불린</w:t>
-      </w:r>
-    </w:p>
-    <w:p>
-      <w:r>
-        <w:t>2. 선형구조: 선형적으로 연결되어 있는 구조. 앞 자료와 뒤 자료가 1 대 1</w:t>
-      </w:r>
-    </w:p>
-    <w:p>
-      <w:r>
-        <w:t>ex. 배열, 연결 리스트, 스택, 큐</w:t>
-      </w:r>
-    </w:p>
-    <w:p>
-      <w:r>
-        <w:t>3. 비선형구조: 자료 간 관계가 1 대 다, 다 대 다 구조로 계층구조 혹은 네트워크 망 구조</w:t>
-      </w:r>
-    </w:p>
-    <w:p>
-      <w:r>
-        <w:t>ex. 트리, 그래프</w:t>
-      </w:r>
-    </w:p>
-    <w:p>
-      <w:r>
-        <w:t>4. 파일구조: 레코드의 집합인 파일에 대한 구조</w:t>
-      </w:r>
-    </w:p>
-    <w:p>
-      <w:r>
-        <w:t>ex. 순차파일, 색인파일, 직접파일</w:t>
-      </w:r>
+        <w:t>e</w:t>
+      </w:r>
+      <w:r>
+        <w:rPr>
+          <w:rFonts w:hint="eastAsia"/>
+        </w:rPr>
+        <w:t>하면 더 크게도 가능</w:t>
+      </w:r>
+      <w:r>
+        <w:rPr>
+          <w:rFonts w:hint="eastAsia"/>
+        </w:rPr>
+        <w:t>.</w:t>
+      </w:r>
+    </w:p>
+    <w:p>
+      <w:proofErr w:type="spellStart"/>
+      <w:r>
+        <w:rPr>
+          <w:rFonts w:hint="eastAsia"/>
+        </w:rPr>
+        <w:t>동적배열으로는</w:t>
+      </w:r>
+      <w:proofErr w:type="spellEnd"/>
+    </w:p>
+    <w:p>
+      <w:proofErr w:type="spellStart"/>
+      <w:r>
+        <w:rPr>
+          <w:rFonts w:hint="eastAsia"/>
+        </w:rPr>
+        <w:t>A</w:t>
+      </w:r>
+      <w:r>
+        <w:t>rrayList</w:t>
+      </w:r>
+      <w:proofErr w:type="spellEnd"/>
+      <w:r>
+        <w:t xml:space="preserve">:: </w:t>
+      </w:r>
+      <w:proofErr w:type="spellStart"/>
+      <w:r>
+        <w:t>Objecvt</w:t>
+      </w:r>
+      <w:proofErr w:type="spellEnd"/>
+    </w:p>
+    <w:p>
+      <w:pPr>
+        <w:rPr>
+          <w:rFonts w:hint="eastAsia"/>
+        </w:rPr>
+      </w:pPr>
+      <w:r>
+        <w:rPr>
+          <w:rFonts w:hint="eastAsia"/>
+        </w:rPr>
+        <w:t>L</w:t>
+      </w:r>
+      <w:r>
+        <w:t>ist&lt;T&gt;</w:t>
+      </w:r>
+      <w:r>
+        <w:t>: Generic</w:t>
+      </w:r>
+    </w:p>
+    <w:p>
+      <w:pPr>
+        <w:rPr>
+          <w:rFonts w:hint="eastAsia"/>
+        </w:rPr>
+      </w:pPr>
     </w:p>
     <w:sectPr>
       <w:pgSz w:w="11906" w:h="16838"/>
@@ -154,6 +835,1307 @@
     </w:sectPr>
   </w:body>
 </w:document>
+</file>
+
+<file path=word/numbering.xml><?xml version="1.0" encoding="utf-8"?>
+<w:numbering xmlns:wpc="http://schemas.microsoft.com/office/word/2010/wordprocessingCanvas" xmlns:cx="http://schemas.microsoft.com/office/drawing/2014/chartex" xmlns:cx1="http://schemas.microsoft.com/office/drawing/2015/9/8/chartex" xmlns:cx2="http://schemas.microsoft.com/office/drawing/2015/10/21/chartex" xmlns:cx3="http://schemas.microsoft.com/office/drawing/2016/5/9/chartex" xmlns:cx4="http://schemas.microsoft.com/office/drawing/2016/5/10/chartex" xmlns:cx5="http://schemas.microsoft.com/office/drawing/2016/5/11/chartex" xmlns:cx6="http://schemas.microsoft.com/office/drawing/2016/5/12/chartex" xmlns:cx7="http://schemas.microsoft.com/office/drawing/2016/5/13/chartex" xmlns:cx8="http://schemas.microsoft.com/office/drawing/2016/5/14/chartex" xmlns:mc="http://schemas.openxmlformats.org/markup-compatibility/2006" xmlns:aink="http://schemas.microsoft.com/office/drawing/2016/ink" xmlns:am3d="http://schemas.microsoft.com/office/drawing/2017/model3d" xmlns:o="urn:schemas-microsoft-com:office:office" xmlns:r="http://schemas.openxmlformats.org/officeDocument/2006/relationships" xmlns:m="http://schemas.openxmlformats.org/officeDocument/2006/math" xmlns:v="urn:schemas-microsoft-com:vml" xmlns:wp14="http://schemas.microsoft.com/office/word/2010/wordprocessingDrawing" xmlns:wp="http://schemas.openxmlformats.org/drawingml/2006/wordprocessingDrawing" xmlns:w10="urn:schemas-microsoft-com:office:word" xmlns:w="http://schemas.openxmlformats.org/wordprocessingml/2006/main" xmlns:w14="http://schemas.microsoft.com/office/word/2010/wordml" xmlns:w15="http://schemas.microsoft.com/office/word/2012/wordml" xmlns:w16cid="http://schemas.microsoft.com/office/word/2016/wordml/cid" xmlns:w16se="http://schemas.microsoft.com/office/word/2015/wordml/symex" xmlns:wpg="http://schemas.microsoft.com/office/word/2010/wordprocessingGroup" xmlns:wpi="http://schemas.microsoft.com/office/word/2010/wordprocessingInk" xmlns:wne="http://schemas.microsoft.com/office/word/2006/wordml" xmlns:wps="http://schemas.microsoft.com/office/word/2010/wordprocessingShape" mc:Ignorable="w14 w15 w16se w16cid wp14">
+  <w:abstractNum w:abstractNumId="0" w15:restartNumberingAfterBreak="0">
+    <w:nsid w:val="06436412"/>
+    <w:multiLevelType w:val="hybridMultilevel"/>
+    <w:tmpl w:val="FB8AA0EC"/>
+    <w:lvl w:ilvl="0" w:tplc="370426E6">
+      <w:start w:val="1"/>
+      <w:numFmt w:val="decimal"/>
+      <w:lvlText w:val="%1."/>
+      <w:lvlJc w:val="left"/>
+      <w:pPr>
+        <w:ind w:left="760" w:hanging="360"/>
+      </w:pPr>
+      <w:rPr>
+        <w:rFonts w:hint="default"/>
+      </w:rPr>
+    </w:lvl>
+    <w:lvl w:ilvl="1" w:tplc="04090019" w:tentative="1">
+      <w:start w:val="1"/>
+      <w:numFmt w:val="upperLetter"/>
+      <w:lvlText w:val="%2."/>
+      <w:lvlJc w:val="left"/>
+      <w:pPr>
+        <w:ind w:left="1200" w:hanging="400"/>
+      </w:pPr>
+    </w:lvl>
+    <w:lvl w:ilvl="2" w:tplc="0409001B" w:tentative="1">
+      <w:start w:val="1"/>
+      <w:numFmt w:val="lowerRoman"/>
+      <w:lvlText w:val="%3."/>
+      <w:lvlJc w:val="right"/>
+      <w:pPr>
+        <w:ind w:left="1600" w:hanging="400"/>
+      </w:pPr>
+    </w:lvl>
+    <w:lvl w:ilvl="3" w:tplc="0409000F" w:tentative="1">
+      <w:start w:val="1"/>
+      <w:numFmt w:val="decimal"/>
+      <w:lvlText w:val="%4."/>
+      <w:lvlJc w:val="left"/>
+      <w:pPr>
+        <w:ind w:left="2000" w:hanging="400"/>
+      </w:pPr>
+    </w:lvl>
+    <w:lvl w:ilvl="4" w:tplc="04090019" w:tentative="1">
+      <w:start w:val="1"/>
+      <w:numFmt w:val="upperLetter"/>
+      <w:lvlText w:val="%5."/>
+      <w:lvlJc w:val="left"/>
+      <w:pPr>
+        <w:ind w:left="2400" w:hanging="400"/>
+      </w:pPr>
+    </w:lvl>
+    <w:lvl w:ilvl="5" w:tplc="0409001B" w:tentative="1">
+      <w:start w:val="1"/>
+      <w:numFmt w:val="lowerRoman"/>
+      <w:lvlText w:val="%6."/>
+      <w:lvlJc w:val="right"/>
+      <w:pPr>
+        <w:ind w:left="2800" w:hanging="400"/>
+      </w:pPr>
+    </w:lvl>
+    <w:lvl w:ilvl="6" w:tplc="0409000F" w:tentative="1">
+      <w:start w:val="1"/>
+      <w:numFmt w:val="decimal"/>
+      <w:lvlText w:val="%7."/>
+      <w:lvlJc w:val="left"/>
+      <w:pPr>
+        <w:ind w:left="3200" w:hanging="400"/>
+      </w:pPr>
+    </w:lvl>
+    <w:lvl w:ilvl="7" w:tplc="04090019" w:tentative="1">
+      <w:start w:val="1"/>
+      <w:numFmt w:val="upperLetter"/>
+      <w:lvlText w:val="%8."/>
+      <w:lvlJc w:val="left"/>
+      <w:pPr>
+        <w:ind w:left="3600" w:hanging="400"/>
+      </w:pPr>
+    </w:lvl>
+    <w:lvl w:ilvl="8" w:tplc="0409001B" w:tentative="1">
+      <w:start w:val="1"/>
+      <w:numFmt w:val="lowerRoman"/>
+      <w:lvlText w:val="%9."/>
+      <w:lvlJc w:val="right"/>
+      <w:pPr>
+        <w:ind w:left="4000" w:hanging="400"/>
+      </w:pPr>
+    </w:lvl>
+  </w:abstractNum>
+  <w:abstractNum w:abstractNumId="1" w15:restartNumberingAfterBreak="0">
+    <w:nsid w:val="19E51146"/>
+    <w:multiLevelType w:val="hybridMultilevel"/>
+    <w:tmpl w:val="5B3EE68A"/>
+    <w:lvl w:ilvl="0" w:tplc="FD0AFF44">
+      <w:start w:val="1"/>
+      <w:numFmt w:val="bullet"/>
+      <w:lvlText w:val=""/>
+      <w:lvlJc w:val="left"/>
+      <w:pPr>
+        <w:ind w:left="560" w:hanging="360"/>
+      </w:pPr>
+      <w:rPr>
+        <w:rFonts w:ascii="Wingdings" w:eastAsiaTheme="minorEastAsia" w:hAnsi="Wingdings" w:cstheme="minorBidi" w:hint="default"/>
+      </w:rPr>
+    </w:lvl>
+    <w:lvl w:ilvl="1" w:tplc="04090003" w:tentative="1">
+      <w:start w:val="1"/>
+      <w:numFmt w:val="bullet"/>
+      <w:lvlText w:val=""/>
+      <w:lvlJc w:val="left"/>
+      <w:pPr>
+        <w:ind w:left="1000" w:hanging="400"/>
+      </w:pPr>
+      <w:rPr>
+        <w:rFonts w:ascii="Wingdings" w:hAnsi="Wingdings" w:hint="default"/>
+      </w:rPr>
+    </w:lvl>
+    <w:lvl w:ilvl="2" w:tplc="04090005" w:tentative="1">
+      <w:start w:val="1"/>
+      <w:numFmt w:val="bullet"/>
+      <w:lvlText w:val=""/>
+      <w:lvlJc w:val="left"/>
+      <w:pPr>
+        <w:ind w:left="1400" w:hanging="400"/>
+      </w:pPr>
+      <w:rPr>
+        <w:rFonts w:ascii="Wingdings" w:hAnsi="Wingdings" w:hint="default"/>
+      </w:rPr>
+    </w:lvl>
+    <w:lvl w:ilvl="3" w:tplc="04090001" w:tentative="1">
+      <w:start w:val="1"/>
+      <w:numFmt w:val="bullet"/>
+      <w:lvlText w:val=""/>
+      <w:lvlJc w:val="left"/>
+      <w:pPr>
+        <w:ind w:left="1800" w:hanging="400"/>
+      </w:pPr>
+      <w:rPr>
+        <w:rFonts w:ascii="Wingdings" w:hAnsi="Wingdings" w:hint="default"/>
+      </w:rPr>
+    </w:lvl>
+    <w:lvl w:ilvl="4" w:tplc="04090003" w:tentative="1">
+      <w:start w:val="1"/>
+      <w:numFmt w:val="bullet"/>
+      <w:lvlText w:val=""/>
+      <w:lvlJc w:val="left"/>
+      <w:pPr>
+        <w:ind w:left="2200" w:hanging="400"/>
+      </w:pPr>
+      <w:rPr>
+        <w:rFonts w:ascii="Wingdings" w:hAnsi="Wingdings" w:hint="default"/>
+      </w:rPr>
+    </w:lvl>
+    <w:lvl w:ilvl="5" w:tplc="04090005" w:tentative="1">
+      <w:start w:val="1"/>
+      <w:numFmt w:val="bullet"/>
+      <w:lvlText w:val=""/>
+      <w:lvlJc w:val="left"/>
+      <w:pPr>
+        <w:ind w:left="2600" w:hanging="400"/>
+      </w:pPr>
+      <w:rPr>
+        <w:rFonts w:ascii="Wingdings" w:hAnsi="Wingdings" w:hint="default"/>
+      </w:rPr>
+    </w:lvl>
+    <w:lvl w:ilvl="6" w:tplc="04090001" w:tentative="1">
+      <w:start w:val="1"/>
+      <w:numFmt w:val="bullet"/>
+      <w:lvlText w:val=""/>
+      <w:lvlJc w:val="left"/>
+      <w:pPr>
+        <w:ind w:left="3000" w:hanging="400"/>
+      </w:pPr>
+      <w:rPr>
+        <w:rFonts w:ascii="Wingdings" w:hAnsi="Wingdings" w:hint="default"/>
+      </w:rPr>
+    </w:lvl>
+    <w:lvl w:ilvl="7" w:tplc="04090003" w:tentative="1">
+      <w:start w:val="1"/>
+      <w:numFmt w:val="bullet"/>
+      <w:lvlText w:val=""/>
+      <w:lvlJc w:val="left"/>
+      <w:pPr>
+        <w:ind w:left="3400" w:hanging="400"/>
+      </w:pPr>
+      <w:rPr>
+        <w:rFonts w:ascii="Wingdings" w:hAnsi="Wingdings" w:hint="default"/>
+      </w:rPr>
+    </w:lvl>
+    <w:lvl w:ilvl="8" w:tplc="04090005" w:tentative="1">
+      <w:start w:val="1"/>
+      <w:numFmt w:val="bullet"/>
+      <w:lvlText w:val=""/>
+      <w:lvlJc w:val="left"/>
+      <w:pPr>
+        <w:ind w:left="3800" w:hanging="400"/>
+      </w:pPr>
+      <w:rPr>
+        <w:rFonts w:ascii="Wingdings" w:hAnsi="Wingdings" w:hint="default"/>
+      </w:rPr>
+    </w:lvl>
+  </w:abstractNum>
+  <w:abstractNum w:abstractNumId="2" w15:restartNumberingAfterBreak="0">
+    <w:nsid w:val="1E1A7EF1"/>
+    <w:multiLevelType w:val="hybridMultilevel"/>
+    <w:tmpl w:val="81FE72BC"/>
+    <w:lvl w:ilvl="0" w:tplc="E5522FD6">
+      <w:start w:val="1"/>
+      <w:numFmt w:val="bullet"/>
+      <w:lvlText w:val=""/>
+      <w:lvlJc w:val="left"/>
+      <w:pPr>
+        <w:ind w:left="760" w:hanging="360"/>
+      </w:pPr>
+      <w:rPr>
+        <w:rFonts w:ascii="Wingdings" w:eastAsiaTheme="minorEastAsia" w:hAnsi="Wingdings" w:cstheme="minorBidi" w:hint="default"/>
+      </w:rPr>
+    </w:lvl>
+    <w:lvl w:ilvl="1" w:tplc="04090003" w:tentative="1">
+      <w:start w:val="1"/>
+      <w:numFmt w:val="bullet"/>
+      <w:lvlText w:val=""/>
+      <w:lvlJc w:val="left"/>
+      <w:pPr>
+        <w:ind w:left="1200" w:hanging="400"/>
+      </w:pPr>
+      <w:rPr>
+        <w:rFonts w:ascii="Wingdings" w:hAnsi="Wingdings" w:hint="default"/>
+      </w:rPr>
+    </w:lvl>
+    <w:lvl w:ilvl="2" w:tplc="04090005" w:tentative="1">
+      <w:start w:val="1"/>
+      <w:numFmt w:val="bullet"/>
+      <w:lvlText w:val=""/>
+      <w:lvlJc w:val="left"/>
+      <w:pPr>
+        <w:ind w:left="1600" w:hanging="400"/>
+      </w:pPr>
+      <w:rPr>
+        <w:rFonts w:ascii="Wingdings" w:hAnsi="Wingdings" w:hint="default"/>
+      </w:rPr>
+    </w:lvl>
+    <w:lvl w:ilvl="3" w:tplc="04090001" w:tentative="1">
+      <w:start w:val="1"/>
+      <w:numFmt w:val="bullet"/>
+      <w:lvlText w:val=""/>
+      <w:lvlJc w:val="left"/>
+      <w:pPr>
+        <w:ind w:left="2000" w:hanging="400"/>
+      </w:pPr>
+      <w:rPr>
+        <w:rFonts w:ascii="Wingdings" w:hAnsi="Wingdings" w:hint="default"/>
+      </w:rPr>
+    </w:lvl>
+    <w:lvl w:ilvl="4" w:tplc="04090003" w:tentative="1">
+      <w:start w:val="1"/>
+      <w:numFmt w:val="bullet"/>
+      <w:lvlText w:val=""/>
+      <w:lvlJc w:val="left"/>
+      <w:pPr>
+        <w:ind w:left="2400" w:hanging="400"/>
+      </w:pPr>
+      <w:rPr>
+        <w:rFonts w:ascii="Wingdings" w:hAnsi="Wingdings" w:hint="default"/>
+      </w:rPr>
+    </w:lvl>
+    <w:lvl w:ilvl="5" w:tplc="04090005" w:tentative="1">
+      <w:start w:val="1"/>
+      <w:numFmt w:val="bullet"/>
+      <w:lvlText w:val=""/>
+      <w:lvlJc w:val="left"/>
+      <w:pPr>
+        <w:ind w:left="2800" w:hanging="400"/>
+      </w:pPr>
+      <w:rPr>
+        <w:rFonts w:ascii="Wingdings" w:hAnsi="Wingdings" w:hint="default"/>
+      </w:rPr>
+    </w:lvl>
+    <w:lvl w:ilvl="6" w:tplc="04090001" w:tentative="1">
+      <w:start w:val="1"/>
+      <w:numFmt w:val="bullet"/>
+      <w:lvlText w:val=""/>
+      <w:lvlJc w:val="left"/>
+      <w:pPr>
+        <w:ind w:left="3200" w:hanging="400"/>
+      </w:pPr>
+      <w:rPr>
+        <w:rFonts w:ascii="Wingdings" w:hAnsi="Wingdings" w:hint="default"/>
+      </w:rPr>
+    </w:lvl>
+    <w:lvl w:ilvl="7" w:tplc="04090003" w:tentative="1">
+      <w:start w:val="1"/>
+      <w:numFmt w:val="bullet"/>
+      <w:lvlText w:val=""/>
+      <w:lvlJc w:val="left"/>
+      <w:pPr>
+        <w:ind w:left="3600" w:hanging="400"/>
+      </w:pPr>
+      <w:rPr>
+        <w:rFonts w:ascii="Wingdings" w:hAnsi="Wingdings" w:hint="default"/>
+      </w:rPr>
+    </w:lvl>
+    <w:lvl w:ilvl="8" w:tplc="04090005" w:tentative="1">
+      <w:start w:val="1"/>
+      <w:numFmt w:val="bullet"/>
+      <w:lvlText w:val=""/>
+      <w:lvlJc w:val="left"/>
+      <w:pPr>
+        <w:ind w:left="4000" w:hanging="400"/>
+      </w:pPr>
+      <w:rPr>
+        <w:rFonts w:ascii="Wingdings" w:hAnsi="Wingdings" w:hint="default"/>
+      </w:rPr>
+    </w:lvl>
+  </w:abstractNum>
+  <w:abstractNum w:abstractNumId="3" w15:restartNumberingAfterBreak="0">
+    <w:nsid w:val="2627620C"/>
+    <w:multiLevelType w:val="hybridMultilevel"/>
+    <w:tmpl w:val="5302E6EA"/>
+    <w:lvl w:ilvl="0" w:tplc="370426E6">
+      <w:start w:val="1"/>
+      <w:numFmt w:val="decimal"/>
+      <w:lvlText w:val="%1."/>
+      <w:lvlJc w:val="left"/>
+      <w:pPr>
+        <w:ind w:left="360" w:hanging="360"/>
+      </w:pPr>
+      <w:rPr>
+        <w:rFonts w:hint="default"/>
+      </w:rPr>
+    </w:lvl>
+    <w:lvl w:ilvl="1" w:tplc="04090019" w:tentative="1">
+      <w:start w:val="1"/>
+      <w:numFmt w:val="upperLetter"/>
+      <w:lvlText w:val="%2."/>
+      <w:lvlJc w:val="left"/>
+      <w:pPr>
+        <w:ind w:left="800" w:hanging="400"/>
+      </w:pPr>
+    </w:lvl>
+    <w:lvl w:ilvl="2" w:tplc="0409001B" w:tentative="1">
+      <w:start w:val="1"/>
+      <w:numFmt w:val="lowerRoman"/>
+      <w:lvlText w:val="%3."/>
+      <w:lvlJc w:val="right"/>
+      <w:pPr>
+        <w:ind w:left="1200" w:hanging="400"/>
+      </w:pPr>
+    </w:lvl>
+    <w:lvl w:ilvl="3" w:tplc="0409000F" w:tentative="1">
+      <w:start w:val="1"/>
+      <w:numFmt w:val="decimal"/>
+      <w:lvlText w:val="%4."/>
+      <w:lvlJc w:val="left"/>
+      <w:pPr>
+        <w:ind w:left="1600" w:hanging="400"/>
+      </w:pPr>
+    </w:lvl>
+    <w:lvl w:ilvl="4" w:tplc="04090019" w:tentative="1">
+      <w:start w:val="1"/>
+      <w:numFmt w:val="upperLetter"/>
+      <w:lvlText w:val="%5."/>
+      <w:lvlJc w:val="left"/>
+      <w:pPr>
+        <w:ind w:left="2000" w:hanging="400"/>
+      </w:pPr>
+    </w:lvl>
+    <w:lvl w:ilvl="5" w:tplc="0409001B" w:tentative="1">
+      <w:start w:val="1"/>
+      <w:numFmt w:val="lowerRoman"/>
+      <w:lvlText w:val="%6."/>
+      <w:lvlJc w:val="right"/>
+      <w:pPr>
+        <w:ind w:left="2400" w:hanging="400"/>
+      </w:pPr>
+    </w:lvl>
+    <w:lvl w:ilvl="6" w:tplc="0409000F" w:tentative="1">
+      <w:start w:val="1"/>
+      <w:numFmt w:val="decimal"/>
+      <w:lvlText w:val="%7."/>
+      <w:lvlJc w:val="left"/>
+      <w:pPr>
+        <w:ind w:left="2800" w:hanging="400"/>
+      </w:pPr>
+    </w:lvl>
+    <w:lvl w:ilvl="7" w:tplc="04090019" w:tentative="1">
+      <w:start w:val="1"/>
+      <w:numFmt w:val="upperLetter"/>
+      <w:lvlText w:val="%8."/>
+      <w:lvlJc w:val="left"/>
+      <w:pPr>
+        <w:ind w:left="3200" w:hanging="400"/>
+      </w:pPr>
+    </w:lvl>
+    <w:lvl w:ilvl="8" w:tplc="0409001B" w:tentative="1">
+      <w:start w:val="1"/>
+      <w:numFmt w:val="lowerRoman"/>
+      <w:lvlText w:val="%9."/>
+      <w:lvlJc w:val="right"/>
+      <w:pPr>
+        <w:ind w:left="3600" w:hanging="400"/>
+      </w:pPr>
+    </w:lvl>
+  </w:abstractNum>
+  <w:abstractNum w:abstractNumId="4" w15:restartNumberingAfterBreak="0">
+    <w:nsid w:val="289B7B61"/>
+    <w:multiLevelType w:val="hybridMultilevel"/>
+    <w:tmpl w:val="39001480"/>
+    <w:lvl w:ilvl="0" w:tplc="B3FE9CF6">
+      <w:start w:val="1"/>
+      <w:numFmt w:val="decimal"/>
+      <w:lvlText w:val="%1."/>
+      <w:lvlJc w:val="left"/>
+      <w:pPr>
+        <w:ind w:left="760" w:hanging="360"/>
+      </w:pPr>
+      <w:rPr>
+        <w:rFonts w:hint="default"/>
+      </w:rPr>
+    </w:lvl>
+    <w:lvl w:ilvl="1" w:tplc="04090019" w:tentative="1">
+      <w:start w:val="1"/>
+      <w:numFmt w:val="upperLetter"/>
+      <w:lvlText w:val="%2."/>
+      <w:lvlJc w:val="left"/>
+      <w:pPr>
+        <w:ind w:left="1200" w:hanging="400"/>
+      </w:pPr>
+    </w:lvl>
+    <w:lvl w:ilvl="2" w:tplc="0409001B" w:tentative="1">
+      <w:start w:val="1"/>
+      <w:numFmt w:val="lowerRoman"/>
+      <w:lvlText w:val="%3."/>
+      <w:lvlJc w:val="right"/>
+      <w:pPr>
+        <w:ind w:left="1600" w:hanging="400"/>
+      </w:pPr>
+    </w:lvl>
+    <w:lvl w:ilvl="3" w:tplc="0409000F" w:tentative="1">
+      <w:start w:val="1"/>
+      <w:numFmt w:val="decimal"/>
+      <w:lvlText w:val="%4."/>
+      <w:lvlJc w:val="left"/>
+      <w:pPr>
+        <w:ind w:left="2000" w:hanging="400"/>
+      </w:pPr>
+    </w:lvl>
+    <w:lvl w:ilvl="4" w:tplc="04090019" w:tentative="1">
+      <w:start w:val="1"/>
+      <w:numFmt w:val="upperLetter"/>
+      <w:lvlText w:val="%5."/>
+      <w:lvlJc w:val="left"/>
+      <w:pPr>
+        <w:ind w:left="2400" w:hanging="400"/>
+      </w:pPr>
+    </w:lvl>
+    <w:lvl w:ilvl="5" w:tplc="0409001B" w:tentative="1">
+      <w:start w:val="1"/>
+      <w:numFmt w:val="lowerRoman"/>
+      <w:lvlText w:val="%6."/>
+      <w:lvlJc w:val="right"/>
+      <w:pPr>
+        <w:ind w:left="2800" w:hanging="400"/>
+      </w:pPr>
+    </w:lvl>
+    <w:lvl w:ilvl="6" w:tplc="0409000F" w:tentative="1">
+      <w:start w:val="1"/>
+      <w:numFmt w:val="decimal"/>
+      <w:lvlText w:val="%7."/>
+      <w:lvlJc w:val="left"/>
+      <w:pPr>
+        <w:ind w:left="3200" w:hanging="400"/>
+      </w:pPr>
+    </w:lvl>
+    <w:lvl w:ilvl="7" w:tplc="04090019" w:tentative="1">
+      <w:start w:val="1"/>
+      <w:numFmt w:val="upperLetter"/>
+      <w:lvlText w:val="%8."/>
+      <w:lvlJc w:val="left"/>
+      <w:pPr>
+        <w:ind w:left="3600" w:hanging="400"/>
+      </w:pPr>
+    </w:lvl>
+    <w:lvl w:ilvl="8" w:tplc="0409001B" w:tentative="1">
+      <w:start w:val="1"/>
+      <w:numFmt w:val="lowerRoman"/>
+      <w:lvlText w:val="%9."/>
+      <w:lvlJc w:val="right"/>
+      <w:pPr>
+        <w:ind w:left="4000" w:hanging="400"/>
+      </w:pPr>
+    </w:lvl>
+  </w:abstractNum>
+  <w:abstractNum w:abstractNumId="5" w15:restartNumberingAfterBreak="0">
+    <w:nsid w:val="32C5799B"/>
+    <w:multiLevelType w:val="hybridMultilevel"/>
+    <w:tmpl w:val="292014D2"/>
+    <w:lvl w:ilvl="0" w:tplc="D9588C76">
+      <w:start w:val="1"/>
+      <w:numFmt w:val="bullet"/>
+      <w:lvlText w:val=""/>
+      <w:lvlJc w:val="left"/>
+      <w:pPr>
+        <w:ind w:left="760" w:hanging="360"/>
+      </w:pPr>
+      <w:rPr>
+        <w:rFonts w:ascii="Wingdings" w:eastAsiaTheme="minorEastAsia" w:hAnsi="Wingdings" w:cstheme="minorBidi" w:hint="default"/>
+      </w:rPr>
+    </w:lvl>
+    <w:lvl w:ilvl="1" w:tplc="04090003" w:tentative="1">
+      <w:start w:val="1"/>
+      <w:numFmt w:val="bullet"/>
+      <w:lvlText w:val=""/>
+      <w:lvlJc w:val="left"/>
+      <w:pPr>
+        <w:ind w:left="1200" w:hanging="400"/>
+      </w:pPr>
+      <w:rPr>
+        <w:rFonts w:ascii="Wingdings" w:hAnsi="Wingdings" w:hint="default"/>
+      </w:rPr>
+    </w:lvl>
+    <w:lvl w:ilvl="2" w:tplc="04090005" w:tentative="1">
+      <w:start w:val="1"/>
+      <w:numFmt w:val="bullet"/>
+      <w:lvlText w:val=""/>
+      <w:lvlJc w:val="left"/>
+      <w:pPr>
+        <w:ind w:left="1600" w:hanging="400"/>
+      </w:pPr>
+      <w:rPr>
+        <w:rFonts w:ascii="Wingdings" w:hAnsi="Wingdings" w:hint="default"/>
+      </w:rPr>
+    </w:lvl>
+    <w:lvl w:ilvl="3" w:tplc="04090001" w:tentative="1">
+      <w:start w:val="1"/>
+      <w:numFmt w:val="bullet"/>
+      <w:lvlText w:val=""/>
+      <w:lvlJc w:val="left"/>
+      <w:pPr>
+        <w:ind w:left="2000" w:hanging="400"/>
+      </w:pPr>
+      <w:rPr>
+        <w:rFonts w:ascii="Wingdings" w:hAnsi="Wingdings" w:hint="default"/>
+      </w:rPr>
+    </w:lvl>
+    <w:lvl w:ilvl="4" w:tplc="04090003" w:tentative="1">
+      <w:start w:val="1"/>
+      <w:numFmt w:val="bullet"/>
+      <w:lvlText w:val=""/>
+      <w:lvlJc w:val="left"/>
+      <w:pPr>
+        <w:ind w:left="2400" w:hanging="400"/>
+      </w:pPr>
+      <w:rPr>
+        <w:rFonts w:ascii="Wingdings" w:hAnsi="Wingdings" w:hint="default"/>
+      </w:rPr>
+    </w:lvl>
+    <w:lvl w:ilvl="5" w:tplc="04090005" w:tentative="1">
+      <w:start w:val="1"/>
+      <w:numFmt w:val="bullet"/>
+      <w:lvlText w:val=""/>
+      <w:lvlJc w:val="left"/>
+      <w:pPr>
+        <w:ind w:left="2800" w:hanging="400"/>
+      </w:pPr>
+      <w:rPr>
+        <w:rFonts w:ascii="Wingdings" w:hAnsi="Wingdings" w:hint="default"/>
+      </w:rPr>
+    </w:lvl>
+    <w:lvl w:ilvl="6" w:tplc="04090001" w:tentative="1">
+      <w:start w:val="1"/>
+      <w:numFmt w:val="bullet"/>
+      <w:lvlText w:val=""/>
+      <w:lvlJc w:val="left"/>
+      <w:pPr>
+        <w:ind w:left="3200" w:hanging="400"/>
+      </w:pPr>
+      <w:rPr>
+        <w:rFonts w:ascii="Wingdings" w:hAnsi="Wingdings" w:hint="default"/>
+      </w:rPr>
+    </w:lvl>
+    <w:lvl w:ilvl="7" w:tplc="04090003" w:tentative="1">
+      <w:start w:val="1"/>
+      <w:numFmt w:val="bullet"/>
+      <w:lvlText w:val=""/>
+      <w:lvlJc w:val="left"/>
+      <w:pPr>
+        <w:ind w:left="3600" w:hanging="400"/>
+      </w:pPr>
+      <w:rPr>
+        <w:rFonts w:ascii="Wingdings" w:hAnsi="Wingdings" w:hint="default"/>
+      </w:rPr>
+    </w:lvl>
+    <w:lvl w:ilvl="8" w:tplc="04090005" w:tentative="1">
+      <w:start w:val="1"/>
+      <w:numFmt w:val="bullet"/>
+      <w:lvlText w:val=""/>
+      <w:lvlJc w:val="left"/>
+      <w:pPr>
+        <w:ind w:left="4000" w:hanging="400"/>
+      </w:pPr>
+      <w:rPr>
+        <w:rFonts w:ascii="Wingdings" w:hAnsi="Wingdings" w:hint="default"/>
+      </w:rPr>
+    </w:lvl>
+  </w:abstractNum>
+  <w:abstractNum w:abstractNumId="6" w15:restartNumberingAfterBreak="0">
+    <w:nsid w:val="350C3CC6"/>
+    <w:multiLevelType w:val="hybridMultilevel"/>
+    <w:tmpl w:val="BABE8DDC"/>
+    <w:lvl w:ilvl="0" w:tplc="2B7C8090">
+      <w:start w:val="1"/>
+      <w:numFmt w:val="bullet"/>
+      <w:lvlText w:val=""/>
+      <w:lvlJc w:val="left"/>
+      <w:pPr>
+        <w:ind w:left="760" w:hanging="360"/>
+      </w:pPr>
+      <w:rPr>
+        <w:rFonts w:ascii="Wingdings" w:eastAsiaTheme="minorEastAsia" w:hAnsi="Wingdings" w:cstheme="minorBidi" w:hint="default"/>
+      </w:rPr>
+    </w:lvl>
+    <w:lvl w:ilvl="1" w:tplc="04090003" w:tentative="1">
+      <w:start w:val="1"/>
+      <w:numFmt w:val="bullet"/>
+      <w:lvlText w:val=""/>
+      <w:lvlJc w:val="left"/>
+      <w:pPr>
+        <w:ind w:left="1200" w:hanging="400"/>
+      </w:pPr>
+      <w:rPr>
+        <w:rFonts w:ascii="Wingdings" w:hAnsi="Wingdings" w:hint="default"/>
+      </w:rPr>
+    </w:lvl>
+    <w:lvl w:ilvl="2" w:tplc="04090005" w:tentative="1">
+      <w:start w:val="1"/>
+      <w:numFmt w:val="bullet"/>
+      <w:lvlText w:val=""/>
+      <w:lvlJc w:val="left"/>
+      <w:pPr>
+        <w:ind w:left="1600" w:hanging="400"/>
+      </w:pPr>
+      <w:rPr>
+        <w:rFonts w:ascii="Wingdings" w:hAnsi="Wingdings" w:hint="default"/>
+      </w:rPr>
+    </w:lvl>
+    <w:lvl w:ilvl="3" w:tplc="04090001" w:tentative="1">
+      <w:start w:val="1"/>
+      <w:numFmt w:val="bullet"/>
+      <w:lvlText w:val=""/>
+      <w:lvlJc w:val="left"/>
+      <w:pPr>
+        <w:ind w:left="2000" w:hanging="400"/>
+      </w:pPr>
+      <w:rPr>
+        <w:rFonts w:ascii="Wingdings" w:hAnsi="Wingdings" w:hint="default"/>
+      </w:rPr>
+    </w:lvl>
+    <w:lvl w:ilvl="4" w:tplc="04090003" w:tentative="1">
+      <w:start w:val="1"/>
+      <w:numFmt w:val="bullet"/>
+      <w:lvlText w:val=""/>
+      <w:lvlJc w:val="left"/>
+      <w:pPr>
+        <w:ind w:left="2400" w:hanging="400"/>
+      </w:pPr>
+      <w:rPr>
+        <w:rFonts w:ascii="Wingdings" w:hAnsi="Wingdings" w:hint="default"/>
+      </w:rPr>
+    </w:lvl>
+    <w:lvl w:ilvl="5" w:tplc="04090005" w:tentative="1">
+      <w:start w:val="1"/>
+      <w:numFmt w:val="bullet"/>
+      <w:lvlText w:val=""/>
+      <w:lvlJc w:val="left"/>
+      <w:pPr>
+        <w:ind w:left="2800" w:hanging="400"/>
+      </w:pPr>
+      <w:rPr>
+        <w:rFonts w:ascii="Wingdings" w:hAnsi="Wingdings" w:hint="default"/>
+      </w:rPr>
+    </w:lvl>
+    <w:lvl w:ilvl="6" w:tplc="04090001" w:tentative="1">
+      <w:start w:val="1"/>
+      <w:numFmt w:val="bullet"/>
+      <w:lvlText w:val=""/>
+      <w:lvlJc w:val="left"/>
+      <w:pPr>
+        <w:ind w:left="3200" w:hanging="400"/>
+      </w:pPr>
+      <w:rPr>
+        <w:rFonts w:ascii="Wingdings" w:hAnsi="Wingdings" w:hint="default"/>
+      </w:rPr>
+    </w:lvl>
+    <w:lvl w:ilvl="7" w:tplc="04090003" w:tentative="1">
+      <w:start w:val="1"/>
+      <w:numFmt w:val="bullet"/>
+      <w:lvlText w:val=""/>
+      <w:lvlJc w:val="left"/>
+      <w:pPr>
+        <w:ind w:left="3600" w:hanging="400"/>
+      </w:pPr>
+      <w:rPr>
+        <w:rFonts w:ascii="Wingdings" w:hAnsi="Wingdings" w:hint="default"/>
+      </w:rPr>
+    </w:lvl>
+    <w:lvl w:ilvl="8" w:tplc="04090005" w:tentative="1">
+      <w:start w:val="1"/>
+      <w:numFmt w:val="bullet"/>
+      <w:lvlText w:val=""/>
+      <w:lvlJc w:val="left"/>
+      <w:pPr>
+        <w:ind w:left="4000" w:hanging="400"/>
+      </w:pPr>
+      <w:rPr>
+        <w:rFonts w:ascii="Wingdings" w:hAnsi="Wingdings" w:hint="default"/>
+      </w:rPr>
+    </w:lvl>
+  </w:abstractNum>
+  <w:abstractNum w:abstractNumId="7" w15:restartNumberingAfterBreak="0">
+    <w:nsid w:val="40245579"/>
+    <w:multiLevelType w:val="hybridMultilevel"/>
+    <w:tmpl w:val="A1B04AA4"/>
+    <w:lvl w:ilvl="0" w:tplc="AA46B476">
+      <w:start w:val="1"/>
+      <w:numFmt w:val="bullet"/>
+      <w:lvlText w:val=""/>
+      <w:lvlJc w:val="left"/>
+      <w:pPr>
+        <w:ind w:left="760" w:hanging="360"/>
+      </w:pPr>
+      <w:rPr>
+        <w:rFonts w:ascii="Wingdings" w:eastAsiaTheme="minorEastAsia" w:hAnsi="Wingdings" w:cstheme="minorBidi" w:hint="default"/>
+      </w:rPr>
+    </w:lvl>
+    <w:lvl w:ilvl="1" w:tplc="04090003" w:tentative="1">
+      <w:start w:val="1"/>
+      <w:numFmt w:val="bullet"/>
+      <w:lvlText w:val=""/>
+      <w:lvlJc w:val="left"/>
+      <w:pPr>
+        <w:ind w:left="1200" w:hanging="400"/>
+      </w:pPr>
+      <w:rPr>
+        <w:rFonts w:ascii="Wingdings" w:hAnsi="Wingdings" w:hint="default"/>
+      </w:rPr>
+    </w:lvl>
+    <w:lvl w:ilvl="2" w:tplc="04090005" w:tentative="1">
+      <w:start w:val="1"/>
+      <w:numFmt w:val="bullet"/>
+      <w:lvlText w:val=""/>
+      <w:lvlJc w:val="left"/>
+      <w:pPr>
+        <w:ind w:left="1600" w:hanging="400"/>
+      </w:pPr>
+      <w:rPr>
+        <w:rFonts w:ascii="Wingdings" w:hAnsi="Wingdings" w:hint="default"/>
+      </w:rPr>
+    </w:lvl>
+    <w:lvl w:ilvl="3" w:tplc="04090001" w:tentative="1">
+      <w:start w:val="1"/>
+      <w:numFmt w:val="bullet"/>
+      <w:lvlText w:val=""/>
+      <w:lvlJc w:val="left"/>
+      <w:pPr>
+        <w:ind w:left="2000" w:hanging="400"/>
+      </w:pPr>
+      <w:rPr>
+        <w:rFonts w:ascii="Wingdings" w:hAnsi="Wingdings" w:hint="default"/>
+      </w:rPr>
+    </w:lvl>
+    <w:lvl w:ilvl="4" w:tplc="04090003" w:tentative="1">
+      <w:start w:val="1"/>
+      <w:numFmt w:val="bullet"/>
+      <w:lvlText w:val=""/>
+      <w:lvlJc w:val="left"/>
+      <w:pPr>
+        <w:ind w:left="2400" w:hanging="400"/>
+      </w:pPr>
+      <w:rPr>
+        <w:rFonts w:ascii="Wingdings" w:hAnsi="Wingdings" w:hint="default"/>
+      </w:rPr>
+    </w:lvl>
+    <w:lvl w:ilvl="5" w:tplc="04090005" w:tentative="1">
+      <w:start w:val="1"/>
+      <w:numFmt w:val="bullet"/>
+      <w:lvlText w:val=""/>
+      <w:lvlJc w:val="left"/>
+      <w:pPr>
+        <w:ind w:left="2800" w:hanging="400"/>
+      </w:pPr>
+      <w:rPr>
+        <w:rFonts w:ascii="Wingdings" w:hAnsi="Wingdings" w:hint="default"/>
+      </w:rPr>
+    </w:lvl>
+    <w:lvl w:ilvl="6" w:tplc="04090001" w:tentative="1">
+      <w:start w:val="1"/>
+      <w:numFmt w:val="bullet"/>
+      <w:lvlText w:val=""/>
+      <w:lvlJc w:val="left"/>
+      <w:pPr>
+        <w:ind w:left="3200" w:hanging="400"/>
+      </w:pPr>
+      <w:rPr>
+        <w:rFonts w:ascii="Wingdings" w:hAnsi="Wingdings" w:hint="default"/>
+      </w:rPr>
+    </w:lvl>
+    <w:lvl w:ilvl="7" w:tplc="04090003" w:tentative="1">
+      <w:start w:val="1"/>
+      <w:numFmt w:val="bullet"/>
+      <w:lvlText w:val=""/>
+      <w:lvlJc w:val="left"/>
+      <w:pPr>
+        <w:ind w:left="3600" w:hanging="400"/>
+      </w:pPr>
+      <w:rPr>
+        <w:rFonts w:ascii="Wingdings" w:hAnsi="Wingdings" w:hint="default"/>
+      </w:rPr>
+    </w:lvl>
+    <w:lvl w:ilvl="8" w:tplc="04090005" w:tentative="1">
+      <w:start w:val="1"/>
+      <w:numFmt w:val="bullet"/>
+      <w:lvlText w:val=""/>
+      <w:lvlJc w:val="left"/>
+      <w:pPr>
+        <w:ind w:left="4000" w:hanging="400"/>
+      </w:pPr>
+      <w:rPr>
+        <w:rFonts w:ascii="Wingdings" w:hAnsi="Wingdings" w:hint="default"/>
+      </w:rPr>
+    </w:lvl>
+  </w:abstractNum>
+  <w:abstractNum w:abstractNumId="8" w15:restartNumberingAfterBreak="0">
+    <w:nsid w:val="435734D9"/>
+    <w:multiLevelType w:val="hybridMultilevel"/>
+    <w:tmpl w:val="8FAC2AE2"/>
+    <w:lvl w:ilvl="0" w:tplc="370426E6">
+      <w:start w:val="1"/>
+      <w:numFmt w:val="decimal"/>
+      <w:lvlText w:val="%1."/>
+      <w:lvlJc w:val="left"/>
+      <w:pPr>
+        <w:ind w:left="760" w:hanging="360"/>
+      </w:pPr>
+      <w:rPr>
+        <w:rFonts w:hint="default"/>
+      </w:rPr>
+    </w:lvl>
+    <w:lvl w:ilvl="1" w:tplc="04090019" w:tentative="1">
+      <w:start w:val="1"/>
+      <w:numFmt w:val="upperLetter"/>
+      <w:lvlText w:val="%2."/>
+      <w:lvlJc w:val="left"/>
+      <w:pPr>
+        <w:ind w:left="1200" w:hanging="400"/>
+      </w:pPr>
+    </w:lvl>
+    <w:lvl w:ilvl="2" w:tplc="0409001B" w:tentative="1">
+      <w:start w:val="1"/>
+      <w:numFmt w:val="lowerRoman"/>
+      <w:lvlText w:val="%3."/>
+      <w:lvlJc w:val="right"/>
+      <w:pPr>
+        <w:ind w:left="1600" w:hanging="400"/>
+      </w:pPr>
+    </w:lvl>
+    <w:lvl w:ilvl="3" w:tplc="0409000F" w:tentative="1">
+      <w:start w:val="1"/>
+      <w:numFmt w:val="decimal"/>
+      <w:lvlText w:val="%4."/>
+      <w:lvlJc w:val="left"/>
+      <w:pPr>
+        <w:ind w:left="2000" w:hanging="400"/>
+      </w:pPr>
+    </w:lvl>
+    <w:lvl w:ilvl="4" w:tplc="04090019" w:tentative="1">
+      <w:start w:val="1"/>
+      <w:numFmt w:val="upperLetter"/>
+      <w:lvlText w:val="%5."/>
+      <w:lvlJc w:val="left"/>
+      <w:pPr>
+        <w:ind w:left="2400" w:hanging="400"/>
+      </w:pPr>
+    </w:lvl>
+    <w:lvl w:ilvl="5" w:tplc="0409001B" w:tentative="1">
+      <w:start w:val="1"/>
+      <w:numFmt w:val="lowerRoman"/>
+      <w:lvlText w:val="%6."/>
+      <w:lvlJc w:val="right"/>
+      <w:pPr>
+        <w:ind w:left="2800" w:hanging="400"/>
+      </w:pPr>
+    </w:lvl>
+    <w:lvl w:ilvl="6" w:tplc="0409000F" w:tentative="1">
+      <w:start w:val="1"/>
+      <w:numFmt w:val="decimal"/>
+      <w:lvlText w:val="%7."/>
+      <w:lvlJc w:val="left"/>
+      <w:pPr>
+        <w:ind w:left="3200" w:hanging="400"/>
+      </w:pPr>
+    </w:lvl>
+    <w:lvl w:ilvl="7" w:tplc="04090019" w:tentative="1">
+      <w:start w:val="1"/>
+      <w:numFmt w:val="upperLetter"/>
+      <w:lvlText w:val="%8."/>
+      <w:lvlJc w:val="left"/>
+      <w:pPr>
+        <w:ind w:left="3600" w:hanging="400"/>
+      </w:pPr>
+    </w:lvl>
+    <w:lvl w:ilvl="8" w:tplc="0409001B" w:tentative="1">
+      <w:start w:val="1"/>
+      <w:numFmt w:val="lowerRoman"/>
+      <w:lvlText w:val="%9."/>
+      <w:lvlJc w:val="right"/>
+      <w:pPr>
+        <w:ind w:left="4000" w:hanging="400"/>
+      </w:pPr>
+    </w:lvl>
+  </w:abstractNum>
+  <w:abstractNum w:abstractNumId="9" w15:restartNumberingAfterBreak="0">
+    <w:nsid w:val="49C66281"/>
+    <w:multiLevelType w:val="hybridMultilevel"/>
+    <w:tmpl w:val="53125182"/>
+    <w:lvl w:ilvl="0" w:tplc="A0C4F3C4">
+      <w:start w:val="1"/>
+      <w:numFmt w:val="bullet"/>
+      <w:lvlText w:val=""/>
+      <w:lvlJc w:val="left"/>
+      <w:pPr>
+        <w:ind w:left="760" w:hanging="360"/>
+      </w:pPr>
+      <w:rPr>
+        <w:rFonts w:ascii="Wingdings" w:eastAsiaTheme="minorEastAsia" w:hAnsi="Wingdings" w:cstheme="minorBidi" w:hint="default"/>
+      </w:rPr>
+    </w:lvl>
+    <w:lvl w:ilvl="1" w:tplc="04090003" w:tentative="1">
+      <w:start w:val="1"/>
+      <w:numFmt w:val="bullet"/>
+      <w:lvlText w:val=""/>
+      <w:lvlJc w:val="left"/>
+      <w:pPr>
+        <w:ind w:left="1200" w:hanging="400"/>
+      </w:pPr>
+      <w:rPr>
+        <w:rFonts w:ascii="Wingdings" w:hAnsi="Wingdings" w:hint="default"/>
+      </w:rPr>
+    </w:lvl>
+    <w:lvl w:ilvl="2" w:tplc="04090005" w:tentative="1">
+      <w:start w:val="1"/>
+      <w:numFmt w:val="bullet"/>
+      <w:lvlText w:val=""/>
+      <w:lvlJc w:val="left"/>
+      <w:pPr>
+        <w:ind w:left="1600" w:hanging="400"/>
+      </w:pPr>
+      <w:rPr>
+        <w:rFonts w:ascii="Wingdings" w:hAnsi="Wingdings" w:hint="default"/>
+      </w:rPr>
+    </w:lvl>
+    <w:lvl w:ilvl="3" w:tplc="04090001" w:tentative="1">
+      <w:start w:val="1"/>
+      <w:numFmt w:val="bullet"/>
+      <w:lvlText w:val=""/>
+      <w:lvlJc w:val="left"/>
+      <w:pPr>
+        <w:ind w:left="2000" w:hanging="400"/>
+      </w:pPr>
+      <w:rPr>
+        <w:rFonts w:ascii="Wingdings" w:hAnsi="Wingdings" w:hint="default"/>
+      </w:rPr>
+    </w:lvl>
+    <w:lvl w:ilvl="4" w:tplc="04090003" w:tentative="1">
+      <w:start w:val="1"/>
+      <w:numFmt w:val="bullet"/>
+      <w:lvlText w:val=""/>
+      <w:lvlJc w:val="left"/>
+      <w:pPr>
+        <w:ind w:left="2400" w:hanging="400"/>
+      </w:pPr>
+      <w:rPr>
+        <w:rFonts w:ascii="Wingdings" w:hAnsi="Wingdings" w:hint="default"/>
+      </w:rPr>
+    </w:lvl>
+    <w:lvl w:ilvl="5" w:tplc="04090005" w:tentative="1">
+      <w:start w:val="1"/>
+      <w:numFmt w:val="bullet"/>
+      <w:lvlText w:val=""/>
+      <w:lvlJc w:val="left"/>
+      <w:pPr>
+        <w:ind w:left="2800" w:hanging="400"/>
+      </w:pPr>
+      <w:rPr>
+        <w:rFonts w:ascii="Wingdings" w:hAnsi="Wingdings" w:hint="default"/>
+      </w:rPr>
+    </w:lvl>
+    <w:lvl w:ilvl="6" w:tplc="04090001" w:tentative="1">
+      <w:start w:val="1"/>
+      <w:numFmt w:val="bullet"/>
+      <w:lvlText w:val=""/>
+      <w:lvlJc w:val="left"/>
+      <w:pPr>
+        <w:ind w:left="3200" w:hanging="400"/>
+      </w:pPr>
+      <w:rPr>
+        <w:rFonts w:ascii="Wingdings" w:hAnsi="Wingdings" w:hint="default"/>
+      </w:rPr>
+    </w:lvl>
+    <w:lvl w:ilvl="7" w:tplc="04090003" w:tentative="1">
+      <w:start w:val="1"/>
+      <w:numFmt w:val="bullet"/>
+      <w:lvlText w:val=""/>
+      <w:lvlJc w:val="left"/>
+      <w:pPr>
+        <w:ind w:left="3600" w:hanging="400"/>
+      </w:pPr>
+      <w:rPr>
+        <w:rFonts w:ascii="Wingdings" w:hAnsi="Wingdings" w:hint="default"/>
+      </w:rPr>
+    </w:lvl>
+    <w:lvl w:ilvl="8" w:tplc="04090005" w:tentative="1">
+      <w:start w:val="1"/>
+      <w:numFmt w:val="bullet"/>
+      <w:lvlText w:val=""/>
+      <w:lvlJc w:val="left"/>
+      <w:pPr>
+        <w:ind w:left="4000" w:hanging="400"/>
+      </w:pPr>
+      <w:rPr>
+        <w:rFonts w:ascii="Wingdings" w:hAnsi="Wingdings" w:hint="default"/>
+      </w:rPr>
+    </w:lvl>
+  </w:abstractNum>
+  <w:abstractNum w:abstractNumId="10" w15:restartNumberingAfterBreak="0">
+    <w:nsid w:val="65BF1D9E"/>
+    <w:multiLevelType w:val="hybridMultilevel"/>
+    <w:tmpl w:val="F34A12AE"/>
+    <w:lvl w:ilvl="0" w:tplc="63A2AE72">
+      <w:start w:val="1"/>
+      <w:numFmt w:val="bullet"/>
+      <w:lvlText w:val=""/>
+      <w:lvlJc w:val="left"/>
+      <w:pPr>
+        <w:ind w:left="560" w:hanging="360"/>
+      </w:pPr>
+      <w:rPr>
+        <w:rFonts w:ascii="Wingdings" w:eastAsiaTheme="minorEastAsia" w:hAnsi="Wingdings" w:cstheme="minorBidi" w:hint="default"/>
+      </w:rPr>
+    </w:lvl>
+    <w:lvl w:ilvl="1" w:tplc="04090003" w:tentative="1">
+      <w:start w:val="1"/>
+      <w:numFmt w:val="bullet"/>
+      <w:lvlText w:val=""/>
+      <w:lvlJc w:val="left"/>
+      <w:pPr>
+        <w:ind w:left="1000" w:hanging="400"/>
+      </w:pPr>
+      <w:rPr>
+        <w:rFonts w:ascii="Wingdings" w:hAnsi="Wingdings" w:hint="default"/>
+      </w:rPr>
+    </w:lvl>
+    <w:lvl w:ilvl="2" w:tplc="04090005" w:tentative="1">
+      <w:start w:val="1"/>
+      <w:numFmt w:val="bullet"/>
+      <w:lvlText w:val=""/>
+      <w:lvlJc w:val="left"/>
+      <w:pPr>
+        <w:ind w:left="1400" w:hanging="400"/>
+      </w:pPr>
+      <w:rPr>
+        <w:rFonts w:ascii="Wingdings" w:hAnsi="Wingdings" w:hint="default"/>
+      </w:rPr>
+    </w:lvl>
+    <w:lvl w:ilvl="3" w:tplc="04090001" w:tentative="1">
+      <w:start w:val="1"/>
+      <w:numFmt w:val="bullet"/>
+      <w:lvlText w:val=""/>
+      <w:lvlJc w:val="left"/>
+      <w:pPr>
+        <w:ind w:left="1800" w:hanging="400"/>
+      </w:pPr>
+      <w:rPr>
+        <w:rFonts w:ascii="Wingdings" w:hAnsi="Wingdings" w:hint="default"/>
+      </w:rPr>
+    </w:lvl>
+    <w:lvl w:ilvl="4" w:tplc="04090003" w:tentative="1">
+      <w:start w:val="1"/>
+      <w:numFmt w:val="bullet"/>
+      <w:lvlText w:val=""/>
+      <w:lvlJc w:val="left"/>
+      <w:pPr>
+        <w:ind w:left="2200" w:hanging="400"/>
+      </w:pPr>
+      <w:rPr>
+        <w:rFonts w:ascii="Wingdings" w:hAnsi="Wingdings" w:hint="default"/>
+      </w:rPr>
+    </w:lvl>
+    <w:lvl w:ilvl="5" w:tplc="04090005" w:tentative="1">
+      <w:start w:val="1"/>
+      <w:numFmt w:val="bullet"/>
+      <w:lvlText w:val=""/>
+      <w:lvlJc w:val="left"/>
+      <w:pPr>
+        <w:ind w:left="2600" w:hanging="400"/>
+      </w:pPr>
+      <w:rPr>
+        <w:rFonts w:ascii="Wingdings" w:hAnsi="Wingdings" w:hint="default"/>
+      </w:rPr>
+    </w:lvl>
+    <w:lvl w:ilvl="6" w:tplc="04090001" w:tentative="1">
+      <w:start w:val="1"/>
+      <w:numFmt w:val="bullet"/>
+      <w:lvlText w:val=""/>
+      <w:lvlJc w:val="left"/>
+      <w:pPr>
+        <w:ind w:left="3000" w:hanging="400"/>
+      </w:pPr>
+      <w:rPr>
+        <w:rFonts w:ascii="Wingdings" w:hAnsi="Wingdings" w:hint="default"/>
+      </w:rPr>
+    </w:lvl>
+    <w:lvl w:ilvl="7" w:tplc="04090003" w:tentative="1">
+      <w:start w:val="1"/>
+      <w:numFmt w:val="bullet"/>
+      <w:lvlText w:val=""/>
+      <w:lvlJc w:val="left"/>
+      <w:pPr>
+        <w:ind w:left="3400" w:hanging="400"/>
+      </w:pPr>
+      <w:rPr>
+        <w:rFonts w:ascii="Wingdings" w:hAnsi="Wingdings" w:hint="default"/>
+      </w:rPr>
+    </w:lvl>
+    <w:lvl w:ilvl="8" w:tplc="04090005" w:tentative="1">
+      <w:start w:val="1"/>
+      <w:numFmt w:val="bullet"/>
+      <w:lvlText w:val=""/>
+      <w:lvlJc w:val="left"/>
+      <w:pPr>
+        <w:ind w:left="3800" w:hanging="400"/>
+      </w:pPr>
+      <w:rPr>
+        <w:rFonts w:ascii="Wingdings" w:hAnsi="Wingdings" w:hint="default"/>
+      </w:rPr>
+    </w:lvl>
+  </w:abstractNum>
+  <w:abstractNum w:abstractNumId="11" w15:restartNumberingAfterBreak="0">
+    <w:nsid w:val="6D8609E8"/>
+    <w:multiLevelType w:val="hybridMultilevel"/>
+    <w:tmpl w:val="C172A9BE"/>
+    <w:lvl w:ilvl="0" w:tplc="1D525E58">
+      <w:start w:val="1"/>
+      <w:numFmt w:val="bullet"/>
+      <w:lvlText w:val=""/>
+      <w:lvlJc w:val="left"/>
+      <w:pPr>
+        <w:ind w:left="760" w:hanging="360"/>
+      </w:pPr>
+      <w:rPr>
+        <w:rFonts w:ascii="Wingdings" w:eastAsiaTheme="minorEastAsia" w:hAnsi="Wingdings" w:cstheme="minorBidi" w:hint="default"/>
+      </w:rPr>
+    </w:lvl>
+    <w:lvl w:ilvl="1" w:tplc="04090003" w:tentative="1">
+      <w:start w:val="1"/>
+      <w:numFmt w:val="bullet"/>
+      <w:lvlText w:val=""/>
+      <w:lvlJc w:val="left"/>
+      <w:pPr>
+        <w:ind w:left="1200" w:hanging="400"/>
+      </w:pPr>
+      <w:rPr>
+        <w:rFonts w:ascii="Wingdings" w:hAnsi="Wingdings" w:hint="default"/>
+      </w:rPr>
+    </w:lvl>
+    <w:lvl w:ilvl="2" w:tplc="04090005" w:tentative="1">
+      <w:start w:val="1"/>
+      <w:numFmt w:val="bullet"/>
+      <w:lvlText w:val=""/>
+      <w:lvlJc w:val="left"/>
+      <w:pPr>
+        <w:ind w:left="1600" w:hanging="400"/>
+      </w:pPr>
+      <w:rPr>
+        <w:rFonts w:ascii="Wingdings" w:hAnsi="Wingdings" w:hint="default"/>
+      </w:rPr>
+    </w:lvl>
+    <w:lvl w:ilvl="3" w:tplc="04090001" w:tentative="1">
+      <w:start w:val="1"/>
+      <w:numFmt w:val="bullet"/>
+      <w:lvlText w:val=""/>
+      <w:lvlJc w:val="left"/>
+      <w:pPr>
+        <w:ind w:left="2000" w:hanging="400"/>
+      </w:pPr>
+      <w:rPr>
+        <w:rFonts w:ascii="Wingdings" w:hAnsi="Wingdings" w:hint="default"/>
+      </w:rPr>
+    </w:lvl>
+    <w:lvl w:ilvl="4" w:tplc="04090003" w:tentative="1">
+      <w:start w:val="1"/>
+      <w:numFmt w:val="bullet"/>
+      <w:lvlText w:val=""/>
+      <w:lvlJc w:val="left"/>
+      <w:pPr>
+        <w:ind w:left="2400" w:hanging="400"/>
+      </w:pPr>
+      <w:rPr>
+        <w:rFonts w:ascii="Wingdings" w:hAnsi="Wingdings" w:hint="default"/>
+      </w:rPr>
+    </w:lvl>
+    <w:lvl w:ilvl="5" w:tplc="04090005" w:tentative="1">
+      <w:start w:val="1"/>
+      <w:numFmt w:val="bullet"/>
+      <w:lvlText w:val=""/>
+      <w:lvlJc w:val="left"/>
+      <w:pPr>
+        <w:ind w:left="2800" w:hanging="400"/>
+      </w:pPr>
+      <w:rPr>
+        <w:rFonts w:ascii="Wingdings" w:hAnsi="Wingdings" w:hint="default"/>
+      </w:rPr>
+    </w:lvl>
+    <w:lvl w:ilvl="6" w:tplc="04090001" w:tentative="1">
+      <w:start w:val="1"/>
+      <w:numFmt w:val="bullet"/>
+      <w:lvlText w:val=""/>
+      <w:lvlJc w:val="left"/>
+      <w:pPr>
+        <w:ind w:left="3200" w:hanging="400"/>
+      </w:pPr>
+      <w:rPr>
+        <w:rFonts w:ascii="Wingdings" w:hAnsi="Wingdings" w:hint="default"/>
+      </w:rPr>
+    </w:lvl>
+    <w:lvl w:ilvl="7" w:tplc="04090003" w:tentative="1">
+      <w:start w:val="1"/>
+      <w:numFmt w:val="bullet"/>
+      <w:lvlText w:val=""/>
+      <w:lvlJc w:val="left"/>
+      <w:pPr>
+        <w:ind w:left="3600" w:hanging="400"/>
+      </w:pPr>
+      <w:rPr>
+        <w:rFonts w:ascii="Wingdings" w:hAnsi="Wingdings" w:hint="default"/>
+      </w:rPr>
+    </w:lvl>
+    <w:lvl w:ilvl="8" w:tplc="04090005" w:tentative="1">
+      <w:start w:val="1"/>
+      <w:numFmt w:val="bullet"/>
+      <w:lvlText w:val=""/>
+      <w:lvlJc w:val="left"/>
+      <w:pPr>
+        <w:ind w:left="4000" w:hanging="400"/>
+      </w:pPr>
+      <w:rPr>
+        <w:rFonts w:ascii="Wingdings" w:hAnsi="Wingdings" w:hint="default"/>
+      </w:rPr>
+    </w:lvl>
+  </w:abstractNum>
+  <w:num w:numId="1">
+    <w:abstractNumId w:val="4"/>
+  </w:num>
+  <w:num w:numId="2">
+    <w:abstractNumId w:val="8"/>
+  </w:num>
+  <w:num w:numId="3">
+    <w:abstractNumId w:val="3"/>
+  </w:num>
+  <w:num w:numId="4">
+    <w:abstractNumId w:val="5"/>
+  </w:num>
+  <w:num w:numId="5">
+    <w:abstractNumId w:val="7"/>
+  </w:num>
+  <w:num w:numId="6">
+    <w:abstractNumId w:val="1"/>
+  </w:num>
+  <w:num w:numId="7">
+    <w:abstractNumId w:val="10"/>
+  </w:num>
+  <w:num w:numId="8">
+    <w:abstractNumId w:val="2"/>
+  </w:num>
+  <w:num w:numId="9">
+    <w:abstractNumId w:val="9"/>
+  </w:num>
+  <w:num w:numId="10">
+    <w:abstractNumId w:val="0"/>
+  </w:num>
+  <w:num w:numId="11">
+    <w:abstractNumId w:val="6"/>
+  </w:num>
+  <w:num w:numId="12">
+    <w:abstractNumId w:val="11"/>
+  </w:num>
+</w:numbering>
 </file>
 
 <file path=word/styles.xml><?xml version="1.0" encoding="utf-8"?>
@@ -280,6 +2262,7 @@
     <w:lsdException w:name="HTML Sample" w:semiHidden="1" w:unhideWhenUsed="1"/>
     <w:lsdException w:name="HTML Typewriter" w:semiHidden="1" w:unhideWhenUsed="1"/>
     <w:lsdException w:name="HTML Variable" w:semiHidden="1" w:unhideWhenUsed="1"/>
+    <w:lsdException w:name="Normal Table" w:semiHidden="1" w:unhideWhenUsed="1"/>
     <w:lsdException w:name="annotation subject" w:semiHidden="1" w:unhideWhenUsed="1"/>
     <w:lsdException w:name="No List" w:semiHidden="1" w:unhideWhenUsed="1"/>
     <w:lsdException w:name="Outline List 1" w:semiHidden="1" w:unhideWhenUsed="1"/>
@@ -326,8 +2309,10 @@
     <w:lsdException w:name="Table Subtle 2" w:semiHidden="1" w:unhideWhenUsed="1"/>
     <w:lsdException w:name="Table Web 1" w:semiHidden="1" w:unhideWhenUsed="1"/>
     <w:lsdException w:name="Table Web 2" w:semiHidden="1" w:unhideWhenUsed="1"/>
+    <w:lsdException w:name="Table Web 3" w:semiHidden="1" w:unhideWhenUsed="1"/>
     <w:lsdException w:name="Balloon Text" w:semiHidden="1" w:unhideWhenUsed="1"/>
     <w:lsdException w:name="Table Grid" w:uiPriority="39"/>
+    <w:lsdException w:name="Table Theme" w:semiHidden="1" w:unhideWhenUsed="1"/>
     <w:lsdException w:name="Placeholder Text" w:semiHidden="1"/>
     <w:lsdException w:name="No Spacing" w:uiPriority="1" w:qFormat="1"/>
     <w:lsdException w:name="Light Shading" w:uiPriority="60"/>
@@ -585,6 +2570,16 @@
     <w:uiPriority w:val="99"/>
     <w:semiHidden/>
     <w:unhideWhenUsed/>
+  </w:style>
+  <w:style w:type="paragraph" w:styleId="a3">
+    <w:name w:val="List Paragraph"/>
+    <w:basedOn w:val="a"/>
+    <w:uiPriority w:val="34"/>
+    <w:qFormat/>
+    <w:rsid w:val="00532A1D"/>
+    <w:pPr>
+      <w:ind w:leftChars="400" w:left="800"/>
+    </w:pPr>
   </w:style>
 </w:styles>
 </file>

</xml_diff>